<commit_message>
cleaning up for dryad submission
</commit_message>
<xml_diff>
--- a/Publication/centropogon_eutoxeres_may6.docx
+++ b/Publication/centropogon_eutoxeres_may6.docx
@@ -1320,23 +1320,9 @@
       <w:r>
         <w:t xml:space="preserve"> 2020)</w:t>
       </w:r>
-      <w:r>
-        <w:t xml:space="preserve">. </w:t>
-      </w:r>
       <w:bookmarkEnd w:id="2"/>
       <w:r>
-        <w:t>(2020</w:t>
-      </w:r>
-      <w:proofErr w:type="gramStart"/>
-      <w:r>
-        <w:t>).</w:t>
-      </w:r>
-      <w:r>
-        <w:t>.</w:t>
-      </w:r>
-      <w:proofErr w:type="gramEnd"/>
-      <w:r>
-        <w:t xml:space="preserve"> Previous studies have supported White-tipped Sicklebill as a specialized pollinator of </w:t>
+        <w:t xml:space="preserve">. Previous studies have supported White-tipped Sicklebill as a specialized pollinator of </w:t>
       </w:r>
       <w:proofErr w:type="spellStart"/>
       <w:r>
@@ -1858,15 +1844,13 @@
       </w:r>
       <w:proofErr w:type="spellEnd"/>
       <w:r>
-        <w:t xml:space="preserve"> are uniquely specialized for pollination by Sicklebill hummingbirds, specifically the less </w:t>
-      </w:r>
-      <w:proofErr w:type="gramStart"/>
-      <w:r>
-        <w:t>well known</w:t>
-      </w:r>
-      <w:proofErr w:type="gramEnd"/>
-      <w:r>
-        <w:t xml:space="preserve"> Buff-tailed Sicklebill, by examining the floral phenology and pollination of </w:t>
+        <w:t xml:space="preserve"> are uniquely specialized for pollination by Sicklebill hummingbirds, specifically the less well</w:t>
+      </w:r>
+      <w:r>
+        <w:t>-</w:t>
+      </w:r>
+      <w:r>
+        <w:t xml:space="preserve">known Buff-tailed Sicklebill, by examining the floral phenology and pollination of </w:t>
       </w:r>
       <w:proofErr w:type="spellStart"/>
       <w:r>
@@ -4668,7 +4652,11 @@
       </w:r>
       <w:proofErr w:type="spellEnd"/>
       <w:r>
-        <w:t xml:space="preserve"> is limited. Nonetheless, the visitation rates support the notion that Buff-tailed Sicklebill is a </w:t>
+        <w:t xml:space="preserve"> is limited. </w:t>
+      </w:r>
+      <w:bookmarkStart w:id="6" w:name="_Hlk102998785"/>
+      <w:r>
+        <w:t xml:space="preserve">Nonetheless, the visitation rates support the notion that Buff-tailed Sicklebill is a </w:t>
       </w:r>
       <w:proofErr w:type="spellStart"/>
       <w:r>
@@ -4703,13 +4691,64 @@
       <w:r>
         <w:t xml:space="preserve">). We make this designation based on the observations that (1) these hummingbirds have not been recorded defending static territories, and (2) </w:t>
       </w:r>
-      <w:bookmarkStart w:id="6" w:name="_Hlk102644809"/>
+      <w:bookmarkStart w:id="7" w:name="_Hlk102644809"/>
       <w:r>
         <w:t>individual food plants are visited 1-2 times per day for brief periods (seconds) of foraging</w:t>
       </w:r>
-      <w:bookmarkEnd w:id="6"/>
-      <w:r>
-        <w:t xml:space="preserve">. Broadly, the </w:t>
+      <w:bookmarkEnd w:id="7"/>
+      <w:r>
+        <w:t xml:space="preserve">. </w:t>
+      </w:r>
+      <w:r>
+        <w:t xml:space="preserve">This is perhaps the fitness advantage promoting the evolution of </w:t>
+      </w:r>
+      <w:r>
+        <w:t>specialized</w:t>
+      </w:r>
+      <w:r>
+        <w:rPr>
+          <w:i/>
+          <w:iCs/>
+        </w:rPr>
+        <w:t xml:space="preserve"> </w:t>
+      </w:r>
+      <w:r>
+        <w:t xml:space="preserve">pollination </w:t>
+      </w:r>
+      <w:r>
+        <w:t xml:space="preserve">in </w:t>
+      </w:r>
+      <w:r>
+        <w:rPr>
+          <w:i/>
+          <w:iCs/>
+        </w:rPr>
+        <w:t xml:space="preserve">C. </w:t>
+      </w:r>
+      <w:proofErr w:type="spellStart"/>
+      <w:r>
+        <w:rPr>
+          <w:i/>
+          <w:iCs/>
+        </w:rPr>
+        <w:t>granulosus</w:t>
+      </w:r>
+      <w:proofErr w:type="spellEnd"/>
+      <w:r>
+        <w:t xml:space="preserve">: Sicklebill </w:t>
+      </w:r>
+      <w:r>
+        <w:t>visits are infrequent but highly effective in transferring intraspecific pollen</w:t>
+      </w:r>
+      <w:r>
+        <w:t xml:space="preserve">, as suggested by the pollinator exclusion experiment. </w:t>
+      </w:r>
+      <w:r>
+        <w:lastRenderedPageBreak/>
+        <w:t>While</w:t>
+      </w:r>
+      <w:r>
+        <w:t xml:space="preserve"> the </w:t>
       </w:r>
       <w:proofErr w:type="spellStart"/>
       <w:r>
@@ -4734,15 +4773,13 @@
       </w:r>
       <w:proofErr w:type="spellEnd"/>
       <w:r>
-        <w:t xml:space="preserve"> are in accordance with the foraging </w:t>
-      </w:r>
-      <w:proofErr w:type="spellStart"/>
-      <w:r>
-        <w:t>behaviours</w:t>
-      </w:r>
-      <w:proofErr w:type="spellEnd"/>
-      <w:r>
-        <w:t xml:space="preserve"> documented for White-tipped Sicklebill in Costa Rica (</w:t>
+        <w:t xml:space="preserve"> are in accordance with the </w:t>
+      </w:r>
+      <w:r>
+        <w:t xml:space="preserve">those </w:t>
+      </w:r>
+      <w:r>
+        <w:t>documented for White-tipped Sicklebill in Costa Rica (</w:t>
       </w:r>
       <w:hyperlink w:anchor="ref-stiles_1985">
         <w:r>
@@ -4750,7 +4787,7 @@
         </w:r>
       </w:hyperlink>
       <w:r>
-        <w:t xml:space="preserve">). However, the fine-scale daily movements of </w:t>
+        <w:t xml:space="preserve">), the fine-scale daily movements of </w:t>
       </w:r>
       <w:proofErr w:type="spellStart"/>
       <w:r>
@@ -4761,11 +4798,11 @@
       </w:r>
       <w:proofErr w:type="spellEnd"/>
       <w:r>
-        <w:t xml:space="preserve"> (and Hermits generally) </w:t>
-      </w:r>
-      <w:r>
-        <w:lastRenderedPageBreak/>
-        <w:t>have not yet been studied — at present, comparative analyses are constrained by our limited knowledge of these rarely seen pollinators.   </w:t>
+        <w:t xml:space="preserve"> (and Hermits generally) have not yet been studied — at present, comparative analyses are constrained by our limited knowledge of these rarely seen pollinators. </w:t>
+      </w:r>
+      <w:bookmarkEnd w:id="6"/>
+      <w:r>
+        <w:t>  </w:t>
       </w:r>
     </w:p>
     <w:p>
@@ -4932,7 +4969,21 @@
     </w:p>
     <w:p>
       <w:r>
-        <w:t xml:space="preserve">All data and scripts are available as an RStudio Project at: </w:t>
+        <w:t xml:space="preserve">All data </w:t>
+      </w:r>
+      <w:r>
+        <w:t xml:space="preserve">are available in the Dryad repository XXX. All R scripts are available in the </w:t>
+      </w:r>
+      <w:proofErr w:type="spellStart"/>
+      <w:r>
+        <w:t>Zenodo</w:t>
+      </w:r>
+      <w:proofErr w:type="spellEnd"/>
+      <w:r>
+        <w:t xml:space="preserve"> repository XXX.  Data and R scripts are also available as an </w:t>
+      </w:r>
+      <w:r>
+        <w:t xml:space="preserve">RStudio Project at: </w:t>
       </w:r>
       <w:hyperlink r:id="rId8">
         <w:r>
@@ -4940,7 +4991,7 @@
         </w:r>
       </w:hyperlink>
       <w:r>
-        <w:t>. A Dryad submission will be prepared in coordination with the editorial office.</w:t>
+        <w:t xml:space="preserve">. </w:t>
       </w:r>
     </w:p>
     <w:p>
@@ -4955,7 +5006,7 @@
       <w:pPr>
         <w:pStyle w:val="Heading4"/>
       </w:pPr>
-      <w:bookmarkStart w:id="7" w:name="competing-interests"/>
+      <w:bookmarkStart w:id="8" w:name="competing-interests"/>
       <w:r>
         <w:t>Competing Interests</w:t>
       </w:r>
@@ -4977,8 +5028,8 @@
       <w:pPr>
         <w:pStyle w:val="Heading4"/>
       </w:pPr>
-      <w:bookmarkStart w:id="8" w:name="author-contributions"/>
-      <w:bookmarkEnd w:id="7"/>
+      <w:bookmarkStart w:id="9" w:name="author-contributions"/>
+      <w:bookmarkEnd w:id="8"/>
       <w:r>
         <w:t>Author Contributions</w:t>
       </w:r>
@@ -5004,7 +5055,7 @@
         <w:t>   </w:t>
       </w:r>
     </w:p>
-    <w:bookmarkEnd w:id="8"/>
+    <w:bookmarkEnd w:id="9"/>
     <w:p>
       <w:pPr>
         <w:pStyle w:val="Heading4"/>
@@ -5101,7 +5152,7 @@
       <w:pPr>
         <w:pStyle w:val="Heading4"/>
       </w:pPr>
-      <w:bookmarkStart w:id="9" w:name="figure-legends"/>
+      <w:bookmarkStart w:id="10" w:name="figure-legends"/>
       <w:bookmarkEnd w:id="5"/>
       <w:r>
         <w:t>Figure Legends</w:t>
@@ -5607,8 +5658,8 @@
       <w:pPr>
         <w:pStyle w:val="Heading4"/>
       </w:pPr>
-      <w:bookmarkStart w:id="10" w:name="data-accessibility"/>
-      <w:bookmarkEnd w:id="9"/>
+      <w:bookmarkStart w:id="11" w:name="data-accessibility"/>
+      <w:bookmarkEnd w:id="10"/>
     </w:p>
     <w:p/>
     <w:p/>
@@ -5642,7 +5693,7 @@
       <w:pPr>
         <w:pStyle w:val="Heading4"/>
       </w:pPr>
-      <w:bookmarkStart w:id="11" w:name="further-notes-on-methods"/>
+      <w:bookmarkStart w:id="12" w:name="further-notes-on-methods"/>
       <w:r>
         <w:t>Further notes on methods   </w:t>
       </w:r>
@@ -5657,8 +5708,8 @@
           <w:szCs w:val="24"/>
         </w:rPr>
       </w:pPr>
-      <w:bookmarkStart w:id="12" w:name="visit-duration"/>
-      <w:bookmarkEnd w:id="11"/>
+      <w:bookmarkStart w:id="13" w:name="visit-duration"/>
+      <w:bookmarkEnd w:id="12"/>
       <w:r>
         <w:rPr>
           <w:i/>
@@ -5743,8 +5794,8 @@
           <w:szCs w:val="24"/>
         </w:rPr>
       </w:pPr>
-      <w:bookmarkStart w:id="13" w:name="landmarking-and-calculating-curvature"/>
-      <w:bookmarkEnd w:id="12"/>
+      <w:bookmarkStart w:id="14" w:name="landmarking-and-calculating-curvature"/>
+      <w:bookmarkEnd w:id="13"/>
       <w:r>
         <w:rPr>
           <w:i/>
@@ -5989,8 +6040,8 @@
           <w:szCs w:val="24"/>
         </w:rPr>
       </w:pPr>
-      <w:bookmarkStart w:id="14" w:name="phenological-modeling"/>
-      <w:bookmarkEnd w:id="13"/>
+      <w:bookmarkStart w:id="15" w:name="phenological-modeling"/>
+      <w:bookmarkEnd w:id="14"/>
       <w:r>
         <w:rPr>
           <w:i/>
@@ -6472,7 +6523,7 @@
       </w:r>
       <w:proofErr w:type="gramEnd"/>
     </w:p>
-    <w:bookmarkEnd w:id="14"/>
+    <w:bookmarkEnd w:id="15"/>
     <w:p>
       <w:pPr>
         <w:pStyle w:val="ImageCaption"/>
@@ -10560,8 +10611,8 @@
       <w:pPr>
         <w:pStyle w:val="Heading1"/>
       </w:pPr>
-      <w:bookmarkStart w:id="15" w:name="references"/>
-      <w:bookmarkEnd w:id="10"/>
+      <w:bookmarkStart w:id="16" w:name="references"/>
+      <w:bookmarkEnd w:id="11"/>
       <w:r>
         <w:lastRenderedPageBreak/>
         <w:t>R</w:t>
@@ -10575,8 +10626,8 @@
         <w:pStyle w:val="Bibliography"/>
         <w:ind w:left="720" w:hanging="720"/>
       </w:pPr>
-      <w:bookmarkStart w:id="16" w:name="ref-abrahamczyk_2017"/>
-      <w:bookmarkStart w:id="17" w:name="refs"/>
+      <w:bookmarkStart w:id="17" w:name="ref-abrahamczyk_2017"/>
+      <w:bookmarkStart w:id="18" w:name="refs"/>
       <w:proofErr w:type="spellStart"/>
       <w:r>
         <w:t>Abrahamczyk</w:t>
@@ -10617,7 +10668,7 @@
         <w:pStyle w:val="Bibliography"/>
         <w:ind w:left="720" w:hanging="720"/>
       </w:pPr>
-      <w:bookmarkStart w:id="18" w:name="ref-adams_2013"/>
+      <w:bookmarkStart w:id="19" w:name="ref-adams_2013"/>
       <w:r>
         <w:rPr>
           <w:lang w:val="en-CA"/>
@@ -10670,9 +10721,9 @@
         <w:pStyle w:val="Bibliography"/>
         <w:ind w:left="720" w:hanging="720"/>
       </w:pPr>
-      <w:bookmarkStart w:id="19" w:name="ref-allison_2014"/>
-      <w:bookmarkEnd w:id="16"/>
-      <w:bookmarkEnd w:id="18"/>
+      <w:bookmarkStart w:id="20" w:name="ref-allison_2014"/>
+      <w:bookmarkEnd w:id="17"/>
+      <w:bookmarkEnd w:id="19"/>
       <w:r>
         <w:t xml:space="preserve">Allison, P.D. (2014). </w:t>
       </w:r>
@@ -10691,8 +10742,8 @@
         <w:pStyle w:val="Bibliography"/>
         <w:ind w:left="720" w:hanging="720"/>
       </w:pPr>
-      <w:bookmarkStart w:id="20" w:name="ref-armbruster_2014"/>
-      <w:bookmarkEnd w:id="19"/>
+      <w:bookmarkStart w:id="21" w:name="ref-armbruster_2014"/>
+      <w:bookmarkEnd w:id="20"/>
       <w:r>
         <w:t xml:space="preserve">Armbruster, W.S. (2014). Floral specialization and angiosperm diversity: Phenotypic divergence, fitness trade-offs and realized pollination accuracy. </w:t>
       </w:r>
@@ -10728,8 +10779,8 @@
         <w:pStyle w:val="Bibliography"/>
         <w:ind w:left="720" w:hanging="720"/>
       </w:pPr>
-      <w:bookmarkStart w:id="21" w:name="ref-armbruster_2017"/>
-      <w:bookmarkEnd w:id="20"/>
+      <w:bookmarkStart w:id="22" w:name="ref-armbruster_2017"/>
+      <w:bookmarkEnd w:id="21"/>
       <w:r>
         <w:t xml:space="preserve">Armbruster, W.S. (2017). The specialization continuum in pollination systems: Diversity of concepts and implications for ecology, </w:t>
       </w:r>
@@ -10765,8 +10816,8 @@
         <w:pStyle w:val="Bibliography"/>
         <w:ind w:left="720" w:hanging="720"/>
       </w:pPr>
-      <w:bookmarkStart w:id="22" w:name="ref-boehm_2018b"/>
-      <w:bookmarkEnd w:id="21"/>
+      <w:bookmarkStart w:id="23" w:name="ref-boehm_2018b"/>
+      <w:bookmarkEnd w:id="22"/>
       <w:r>
         <w:t xml:space="preserve">Boehm, M.M.A. (2018). Biting the hand that feeds you: Wedge-billed hummingbird is a nectar robber of a sicklebill-adapted Andean bellflower. </w:t>
       </w:r>
@@ -10802,7 +10853,7 @@
         <w:pStyle w:val="Bibliography"/>
         <w:ind w:left="720" w:hanging="720"/>
       </w:pPr>
-      <w:bookmarkStart w:id="23" w:name="ref-boehm_2021_b"/>
+      <w:bookmarkStart w:id="24" w:name="ref-boehm_2021_b"/>
       <w:r>
         <w:t xml:space="preserve">Boehm, M.M.A. (2021). </w:t>
       </w:r>
@@ -10838,9 +10889,9 @@
         <w:pStyle w:val="Bibliography"/>
         <w:ind w:left="720" w:hanging="720"/>
       </w:pPr>
-      <w:bookmarkStart w:id="24" w:name="ref-boehm_2022"/>
-      <w:bookmarkEnd w:id="22"/>
+      <w:bookmarkStart w:id="25" w:name="ref-boehm_2022"/>
       <w:bookmarkEnd w:id="23"/>
+      <w:bookmarkEnd w:id="24"/>
       <w:r>
         <w:t xml:space="preserve">Boehm, M.M.A., Jankowski, J.E. &amp; Cronk, Q.C.B. (2022). Plant-pollinator specialization: Origin and measurement of curvature. </w:t>
       </w:r>
@@ -10868,8 +10919,8 @@
         <w:pStyle w:val="Bibliography"/>
         <w:ind w:left="720" w:hanging="720"/>
       </w:pPr>
-      <w:bookmarkStart w:id="25" w:name="ref-boehm_2018a"/>
-      <w:bookmarkEnd w:id="24"/>
+      <w:bookmarkStart w:id="26" w:name="ref-boehm_2018a"/>
+      <w:bookmarkEnd w:id="25"/>
       <w:r>
         <w:lastRenderedPageBreak/>
         <w:t xml:space="preserve">Boehm, M.M.A., </w:t>
@@ -10938,8 +10989,8 @@
         <w:pStyle w:val="Bibliography"/>
         <w:ind w:left="720" w:hanging="720"/>
       </w:pPr>
-      <w:bookmarkStart w:id="26" w:name="ref-colwell_1973"/>
-      <w:bookmarkEnd w:id="25"/>
+      <w:bookmarkStart w:id="27" w:name="ref-colwell_1973"/>
+      <w:bookmarkEnd w:id="26"/>
       <w:r>
         <w:t xml:space="preserve">Colwell, R.K. (1973). Competition and coexistence in a simple tropical community. </w:t>
       </w:r>
@@ -10967,8 +11018,8 @@
         <w:pStyle w:val="Bibliography"/>
         <w:ind w:left="720" w:hanging="720"/>
       </w:pPr>
-      <w:bookmarkStart w:id="27" w:name="ref-colwell_1974"/>
-      <w:bookmarkEnd w:id="26"/>
+      <w:bookmarkStart w:id="28" w:name="ref-colwell_1974"/>
+      <w:bookmarkEnd w:id="27"/>
       <w:r>
         <w:t xml:space="preserve">Colwell, R.K., Betts, B.J., Bunnell, P., Carpenter, F.L. &amp; </w:t>
       </w:r>
@@ -11071,8 +11122,8 @@
         <w:pStyle w:val="Bibliography"/>
         <w:ind w:left="720" w:hanging="720"/>
       </w:pPr>
-      <w:bookmarkStart w:id="28" w:name="ref-feinsinger_1978"/>
-      <w:bookmarkEnd w:id="27"/>
+      <w:bookmarkStart w:id="29" w:name="ref-feinsinger_1978"/>
+      <w:bookmarkEnd w:id="28"/>
       <w:proofErr w:type="spellStart"/>
       <w:r>
         <w:t>Feinsinger</w:t>
@@ -11105,8 +11156,8 @@
         <w:pStyle w:val="Bibliography"/>
         <w:ind w:left="720" w:hanging="720"/>
       </w:pPr>
-      <w:bookmarkStart w:id="29" w:name="ref-gentry_1974"/>
-      <w:bookmarkEnd w:id="28"/>
+      <w:bookmarkStart w:id="30" w:name="ref-gentry_1974"/>
+      <w:bookmarkEnd w:id="29"/>
       <w:r>
         <w:t xml:space="preserve">Gentry, A.H. (1974). Flowering phenology and diversity in tropical Bignoniaceae. </w:t>
       </w:r>
@@ -11136,8 +11187,8 @@
         <w:pStyle w:val="Bibliography"/>
         <w:ind w:left="720" w:hanging="720"/>
       </w:pPr>
-      <w:bookmarkStart w:id="30" w:name="ref-gill_1987"/>
-      <w:bookmarkEnd w:id="29"/>
+      <w:bookmarkStart w:id="31" w:name="ref-gill_1987"/>
+      <w:bookmarkEnd w:id="30"/>
       <w:r>
         <w:t xml:space="preserve">Gill, F.B. (1987). Ecological fitting: Use of floral nectar in </w:t>
       </w:r>
@@ -11182,7 +11233,7 @@
         <w:pStyle w:val="Bibliography"/>
         <w:ind w:left="720" w:hanging="720"/>
       </w:pPr>
-      <w:bookmarkStart w:id="31" w:name="_Hlk102643221"/>
+      <w:bookmarkStart w:id="32" w:name="_Hlk102643221"/>
       <w:proofErr w:type="spellStart"/>
       <w:r>
         <w:t>Hinkelmann</w:t>
@@ -11199,7 +11250,7 @@
       <w:r>
         <w:t xml:space="preserve">, P.F.D. (2020). </w:t>
       </w:r>
-      <w:bookmarkEnd w:id="31"/>
+      <w:bookmarkEnd w:id="32"/>
       <w:r>
         <w:t>Buff-tailed Sicklebill (</w:t>
       </w:r>
@@ -11253,8 +11304,8 @@
         <w:pStyle w:val="Bibliography"/>
         <w:ind w:left="720" w:hanging="720"/>
       </w:pPr>
-      <w:bookmarkStart w:id="32" w:name="ref-jackson_2016"/>
-      <w:bookmarkEnd w:id="30"/>
+      <w:bookmarkStart w:id="33" w:name="ref-jackson_2016"/>
+      <w:bookmarkEnd w:id="31"/>
       <w:r>
         <w:t xml:space="preserve">Jackson, C. (2016). </w:t>
       </w:r>
@@ -11290,8 +11341,8 @@
         <w:pStyle w:val="Bibliography"/>
         <w:ind w:left="720" w:hanging="720"/>
       </w:pPr>
-      <w:bookmarkStart w:id="33" w:name="ref-kay_2009"/>
-      <w:bookmarkEnd w:id="32"/>
+      <w:bookmarkStart w:id="34" w:name="ref-kay_2009"/>
+      <w:bookmarkEnd w:id="33"/>
       <w:r>
         <w:t xml:space="preserve">Kay, K.M. &amp; Sargent, R.D. (2009). The role of animal pollination in plant speciation: Integrating ecology, geography, and genetics. </w:t>
       </w:r>
@@ -11319,8 +11370,8 @@
         <w:pStyle w:val="Bibliography"/>
         <w:ind w:left="720" w:hanging="720"/>
       </w:pPr>
-      <w:bookmarkStart w:id="34" w:name="ref-kessler_2020"/>
-      <w:bookmarkEnd w:id="33"/>
+      <w:bookmarkStart w:id="35" w:name="ref-kessler_2020"/>
+      <w:bookmarkEnd w:id="34"/>
       <w:r>
         <w:lastRenderedPageBreak/>
         <w:t xml:space="preserve">Kessler, M., </w:t>
@@ -11373,8 +11424,8 @@
         <w:pStyle w:val="Bibliography"/>
         <w:ind w:left="720" w:hanging="720"/>
       </w:pPr>
-      <w:bookmarkStart w:id="35" w:name="ref-kroll_2000"/>
-      <w:bookmarkEnd w:id="34"/>
+      <w:bookmarkStart w:id="36" w:name="ref-kroll_2000"/>
+      <w:bookmarkEnd w:id="35"/>
       <w:r>
         <w:t xml:space="preserve">Kroll, M.H., </w:t>
       </w:r>
@@ -11426,8 +11477,8 @@
         <w:pStyle w:val="Bibliography"/>
         <w:ind w:left="720" w:hanging="720"/>
       </w:pPr>
-      <w:bookmarkStart w:id="36" w:name="ref-ku_1966"/>
-      <w:bookmarkEnd w:id="35"/>
+      <w:bookmarkStart w:id="37" w:name="ref-ku_1966"/>
+      <w:bookmarkEnd w:id="36"/>
       <w:r>
         <w:t xml:space="preserve">Ku, H.H. (1966). Notes on the use of propagation of error formulas. </w:t>
       </w:r>
@@ -11455,8 +11506,8 @@
         <w:pStyle w:val="Bibliography"/>
         <w:ind w:left="720" w:hanging="720"/>
       </w:pPr>
-      <w:bookmarkStart w:id="37" w:name="ref-lagomarsino_2016"/>
-      <w:bookmarkEnd w:id="36"/>
+      <w:bookmarkStart w:id="38" w:name="ref-lagomarsino_2016"/>
+      <w:bookmarkEnd w:id="37"/>
       <w:proofErr w:type="spellStart"/>
       <w:r>
         <w:t>Lagomarsino</w:t>
@@ -11497,8 +11548,8 @@
         <w:pStyle w:val="Bibliography"/>
         <w:ind w:left="720" w:hanging="720"/>
       </w:pPr>
-      <w:bookmarkStart w:id="38" w:name="ref-lagomarsino_2017"/>
-      <w:bookmarkEnd w:id="37"/>
+      <w:bookmarkStart w:id="39" w:name="ref-lagomarsino_2017"/>
+      <w:bookmarkEnd w:id="38"/>
       <w:proofErr w:type="spellStart"/>
       <w:r>
         <w:t>Lagomarsino</w:t>
@@ -11547,8 +11598,8 @@
         <w:pStyle w:val="Bibliography"/>
         <w:ind w:left="720" w:hanging="720"/>
       </w:pPr>
-      <w:bookmarkStart w:id="39" w:name="ref-lagomarsino_2019"/>
-      <w:bookmarkEnd w:id="38"/>
+      <w:bookmarkStart w:id="40" w:name="ref-lagomarsino_2019"/>
+      <w:bookmarkEnd w:id="39"/>
       <w:proofErr w:type="spellStart"/>
       <w:r>
         <w:t>Lagomarsino</w:t>
@@ -11600,8 +11651,8 @@
         <w:pStyle w:val="Bibliography"/>
         <w:ind w:left="720" w:hanging="720"/>
       </w:pPr>
-      <w:bookmarkStart w:id="40" w:name="ref-maglianesi_2015"/>
-      <w:bookmarkEnd w:id="39"/>
+      <w:bookmarkStart w:id="41" w:name="ref-maglianesi_2015"/>
+      <w:bookmarkEnd w:id="40"/>
       <w:proofErr w:type="spellStart"/>
       <w:r>
         <w:t>Maglianesi</w:t>
@@ -11660,8 +11711,8 @@
         <w:pStyle w:val="Bibliography"/>
         <w:ind w:left="720" w:hanging="720"/>
       </w:pPr>
-      <w:bookmarkStart w:id="41" w:name="ref-maglianesi_2014"/>
-      <w:bookmarkEnd w:id="40"/>
+      <w:bookmarkStart w:id="42" w:name="ref-maglianesi_2014"/>
+      <w:bookmarkEnd w:id="41"/>
       <w:proofErr w:type="spellStart"/>
       <w:r>
         <w:t>Maglianesi</w:t>
@@ -11718,8 +11769,8 @@
         <w:pStyle w:val="Bibliography"/>
         <w:ind w:left="720" w:hanging="720"/>
       </w:pPr>
-      <w:bookmarkStart w:id="42" w:name="ref-morrison_2020"/>
-      <w:bookmarkEnd w:id="41"/>
+      <w:bookmarkStart w:id="43" w:name="ref-morrison_2020"/>
+      <w:bookmarkEnd w:id="42"/>
       <w:r>
         <w:lastRenderedPageBreak/>
         <w:t xml:space="preserve">Morrison, B.M. &amp; Mendenhall, C.D. (2020). Hummingbird–plant interactions are more specialized in forest compared to coffee plantations. </w:t>
@@ -11748,8 +11799,8 @@
         <w:pStyle w:val="Bibliography"/>
         <w:ind w:left="720" w:hanging="720"/>
       </w:pPr>
-      <w:bookmarkStart w:id="43" w:name="ref-naskrecki_1998"/>
-      <w:bookmarkEnd w:id="42"/>
+      <w:bookmarkStart w:id="44" w:name="ref-naskrecki_1998"/>
+      <w:bookmarkEnd w:id="43"/>
       <w:r>
         <w:t xml:space="preserve">Naskrecki, P. &amp; Colwell, R.K. (1998). </w:t>
       </w:r>
@@ -11852,8 +11903,8 @@
         <w:pStyle w:val="Bibliography"/>
         <w:ind w:left="720" w:hanging="720"/>
       </w:pPr>
-      <w:bookmarkStart w:id="44" w:name="ref-nentwig_1986"/>
-      <w:bookmarkEnd w:id="43"/>
+      <w:bookmarkStart w:id="45" w:name="ref-nentwig_1986"/>
+      <w:bookmarkEnd w:id="44"/>
       <w:r>
         <w:t xml:space="preserve">Nentwig, W. &amp; Christenson, T.E. (1986). Natural history of the non-solitary </w:t>
       </w:r>
@@ -11914,8 +11965,8 @@
         <w:pStyle w:val="Bibliography"/>
         <w:ind w:left="720" w:hanging="720"/>
       </w:pPr>
-      <w:bookmarkStart w:id="45" w:name="ref-primack_1985"/>
-      <w:bookmarkEnd w:id="44"/>
+      <w:bookmarkStart w:id="46" w:name="ref-primack_1985"/>
+      <w:bookmarkEnd w:id="45"/>
       <w:r>
         <w:t xml:space="preserve">Primack, R.B. (1985). Patterns of flowering phenology in communities, populations, individuals, and single flowers. </w:t>
       </w:r>
@@ -11934,8 +11985,8 @@
         <w:pStyle w:val="Bibliography"/>
         <w:ind w:left="720" w:hanging="720"/>
       </w:pPr>
-      <w:bookmarkStart w:id="46" w:name="ref-R_2017"/>
-      <w:bookmarkEnd w:id="45"/>
+      <w:bookmarkStart w:id="47" w:name="ref-R_2017"/>
+      <w:bookmarkEnd w:id="46"/>
       <w:r>
         <w:t xml:space="preserve">R Core Team. (2017). </w:t>
       </w:r>
@@ -11954,8 +12005,8 @@
         <w:pStyle w:val="Bibliography"/>
         <w:ind w:left="720" w:hanging="720"/>
       </w:pPr>
-      <w:bookmarkStart w:id="47" w:name="ref-rathcke_1985"/>
-      <w:bookmarkEnd w:id="46"/>
+      <w:bookmarkStart w:id="48" w:name="ref-rathcke_1985"/>
+      <w:bookmarkEnd w:id="47"/>
       <w:proofErr w:type="spellStart"/>
       <w:r>
         <w:t>Rathcke</w:t>
@@ -11988,8 +12039,8 @@
         <w:pStyle w:val="Bibliography"/>
         <w:ind w:left="720" w:hanging="720"/>
       </w:pPr>
-      <w:bookmarkStart w:id="48" w:name="ref-ricklefs_2002"/>
-      <w:bookmarkEnd w:id="47"/>
+      <w:bookmarkStart w:id="49" w:name="ref-ricklefs_2002"/>
+      <w:bookmarkEnd w:id="48"/>
       <w:proofErr w:type="spellStart"/>
       <w:r>
         <w:t>Ricklefs</w:t>
@@ -12046,8 +12097,8 @@
         <w:pStyle w:val="Bibliography"/>
         <w:ind w:left="720" w:hanging="720"/>
       </w:pPr>
-      <w:bookmarkStart w:id="49" w:name="ref-ricoguevara_2021"/>
-      <w:bookmarkEnd w:id="48"/>
+      <w:bookmarkStart w:id="50" w:name="ref-ricoguevara_2021"/>
+      <w:bookmarkEnd w:id="49"/>
       <w:r>
         <w:t xml:space="preserve">Rico-Guevara, A., </w:t>
       </w:r>
@@ -12104,8 +12155,8 @@
         <w:pStyle w:val="Bibliography"/>
         <w:ind w:left="720" w:hanging="720"/>
       </w:pPr>
-      <w:bookmarkStart w:id="50" w:name="ref-robinson_2021"/>
-      <w:bookmarkEnd w:id="49"/>
+      <w:bookmarkStart w:id="51" w:name="ref-robinson_2021"/>
+      <w:bookmarkEnd w:id="50"/>
       <w:r>
         <w:t xml:space="preserve">Robinson, D., Hayes, A. &amp; Couch, S. (2021). broom: Convert statistical objects into tidy </w:t>
       </w:r>
@@ -12144,7 +12195,7 @@
         <w:pStyle w:val="Bibliography"/>
         <w:ind w:left="720" w:hanging="720"/>
       </w:pPr>
-      <w:bookmarkStart w:id="51" w:name="ref-rohlf_2015"/>
+      <w:bookmarkStart w:id="52" w:name="ref-rohlf_2015"/>
       <w:proofErr w:type="spellStart"/>
       <w:r>
         <w:t>Rohlf</w:t>
@@ -12187,9 +12238,9 @@
         <w:pStyle w:val="Bibliography"/>
         <w:ind w:left="720" w:hanging="720"/>
       </w:pPr>
-      <w:bookmarkStart w:id="52" w:name="ref-rombaut_2022"/>
-      <w:bookmarkEnd w:id="50"/>
+      <w:bookmarkStart w:id="53" w:name="ref-rombaut_2022"/>
       <w:bookmarkEnd w:id="51"/>
+      <w:bookmarkEnd w:id="52"/>
       <w:proofErr w:type="spellStart"/>
       <w:r>
         <w:lastRenderedPageBreak/>
@@ -12231,8 +12282,8 @@
         <w:pStyle w:val="Bibliography"/>
         <w:ind w:left="720" w:hanging="720"/>
       </w:pPr>
-      <w:bookmarkStart w:id="53" w:name="ref-salinas_2011"/>
-      <w:bookmarkEnd w:id="52"/>
+      <w:bookmarkStart w:id="54" w:name="ref-salinas_2011"/>
+      <w:bookmarkEnd w:id="53"/>
       <w:r>
         <w:t xml:space="preserve">Salinas, N., </w:t>
       </w:r>
@@ -12300,8 +12351,8 @@
         <w:pStyle w:val="Bibliography"/>
         <w:ind w:left="720" w:hanging="720"/>
       </w:pPr>
-      <w:bookmarkStart w:id="54" w:name="ref-sargent_2021"/>
-      <w:bookmarkEnd w:id="53"/>
+      <w:bookmarkStart w:id="55" w:name="ref-sargent_2021"/>
+      <w:bookmarkEnd w:id="54"/>
       <w:r>
         <w:t xml:space="preserve">Sargent, A., Groom, D. &amp; Rico-Guevara, A. (2021). Locomotion and energetics of divergent foraging strategies in hummingbirds: A review. </w:t>
       </w:r>
@@ -12329,8 +12380,8 @@
         <w:pStyle w:val="Bibliography"/>
         <w:ind w:left="720" w:hanging="720"/>
       </w:pPr>
-      <w:bookmarkStart w:id="55" w:name="ref-shrivastav_2019"/>
-      <w:bookmarkEnd w:id="54"/>
+      <w:bookmarkStart w:id="56" w:name="ref-shrivastav_2019"/>
+      <w:bookmarkEnd w:id="55"/>
       <w:proofErr w:type="spellStart"/>
       <w:r>
         <w:t>Shrivastav</w:t>
@@ -12371,8 +12422,8 @@
         <w:pStyle w:val="Bibliography"/>
         <w:ind w:left="720" w:hanging="720"/>
       </w:pPr>
-      <w:bookmarkStart w:id="56" w:name="ref-snow_1977"/>
-      <w:bookmarkEnd w:id="55"/>
+      <w:bookmarkStart w:id="57" w:name="ref-snow_1977"/>
+      <w:bookmarkEnd w:id="56"/>
       <w:r>
         <w:t xml:space="preserve">Snow, B.K. (1977). Feeding behavior of two hummingbirds in a Costa Rican montane forest. </w:t>
       </w:r>
@@ -12400,8 +12451,8 @@
         <w:pStyle w:val="Bibliography"/>
         <w:ind w:left="720" w:hanging="720"/>
       </w:pPr>
-      <w:bookmarkStart w:id="57" w:name="ref-sonne_2019"/>
-      <w:bookmarkEnd w:id="56"/>
+      <w:bookmarkStart w:id="58" w:name="ref-sonne_2019"/>
+      <w:bookmarkEnd w:id="57"/>
       <w:proofErr w:type="spellStart"/>
       <w:r>
         <w:t>Sonne</w:t>
@@ -12476,8 +12527,8 @@
         <w:pStyle w:val="Bibliography"/>
         <w:ind w:left="720" w:hanging="720"/>
       </w:pPr>
-      <w:bookmarkStart w:id="58" w:name="ref-stein_1992"/>
-      <w:bookmarkEnd w:id="57"/>
+      <w:bookmarkStart w:id="59" w:name="ref-stein_1992"/>
+      <w:bookmarkEnd w:id="58"/>
       <w:r>
         <w:t xml:space="preserve">Stein, B.A. (1992). Sicklebill hummingbirds, ants, and flowers. </w:t>
       </w:r>
@@ -12507,8 +12558,8 @@
         <w:pStyle w:val="Bibliography"/>
         <w:ind w:left="720" w:hanging="720"/>
       </w:pPr>
-      <w:bookmarkStart w:id="59" w:name="ref-stein_1987"/>
-      <w:bookmarkEnd w:id="58"/>
+      <w:bookmarkStart w:id="60" w:name="ref-stein_1987"/>
+      <w:bookmarkEnd w:id="59"/>
       <w:r>
         <w:lastRenderedPageBreak/>
         <w:t xml:space="preserve">Stein, B.A. (1987). Systematics and evolution of </w:t>
@@ -12574,8 +12625,8 @@
         <w:pStyle w:val="Bibliography"/>
         <w:ind w:left="720" w:hanging="720"/>
       </w:pPr>
-      <w:bookmarkStart w:id="60" w:name="ref-stiles_1985"/>
-      <w:bookmarkEnd w:id="59"/>
+      <w:bookmarkStart w:id="61" w:name="ref-stiles_1985"/>
+      <w:bookmarkEnd w:id="60"/>
       <w:r>
         <w:t xml:space="preserve">Stiles, F.G. (1985). Seasonal patterns and coevolution in the hummingbird-flower community of a Costa Rican subtropical forest. </w:t>
       </w:r>
@@ -12603,8 +12654,8 @@
         <w:pStyle w:val="Bibliography"/>
         <w:ind w:left="720" w:hanging="720"/>
       </w:pPr>
-      <w:bookmarkStart w:id="61" w:name="ref-suarez_2002"/>
-      <w:bookmarkEnd w:id="60"/>
+      <w:bookmarkStart w:id="62" w:name="ref-suarez_2002"/>
+      <w:bookmarkEnd w:id="61"/>
       <w:r>
         <w:t xml:space="preserve">Suarez, R.K. &amp; </w:t>
       </w:r>
@@ -12648,8 +12699,8 @@
         <w:pStyle w:val="Bibliography"/>
         <w:ind w:left="720" w:hanging="720"/>
       </w:pPr>
-      <w:bookmarkStart w:id="62" w:name="ref-sun_2017"/>
-      <w:bookmarkEnd w:id="61"/>
+      <w:bookmarkStart w:id="63" w:name="ref-sun_2017"/>
+      <w:bookmarkEnd w:id="62"/>
       <w:r>
         <w:t xml:space="preserve">Sun, S.-G., Huang, Z.-H., Chen, Z.-B. &amp; Huang, S.-Q. (2017). Nectar properties and the role of sunbirds as pollinators of the golden-flowered tea </w:t>
       </w:r>
@@ -12694,8 +12745,8 @@
         <w:pStyle w:val="Bibliography"/>
         <w:ind w:left="720" w:hanging="720"/>
       </w:pPr>
-      <w:bookmarkStart w:id="63" w:name="ref-temeles_2019"/>
-      <w:bookmarkEnd w:id="62"/>
+      <w:bookmarkStart w:id="64" w:name="ref-temeles_2019"/>
+      <w:bookmarkEnd w:id="63"/>
       <w:proofErr w:type="spellStart"/>
       <w:r>
         <w:t>Temeles</w:t>
@@ -12728,8 +12779,8 @@
         <w:pStyle w:val="Bibliography"/>
         <w:ind w:left="720" w:hanging="720"/>
       </w:pPr>
-      <w:bookmarkStart w:id="64" w:name="ref-temeles_2002"/>
-      <w:bookmarkEnd w:id="63"/>
+      <w:bookmarkStart w:id="65" w:name="ref-temeles_2002"/>
+      <w:bookmarkEnd w:id="64"/>
       <w:proofErr w:type="spellStart"/>
       <w:r>
         <w:t>Temeles</w:t>
@@ -12788,8 +12839,8 @@
         <w:pStyle w:val="Bibliography"/>
         <w:ind w:left="720" w:hanging="720"/>
       </w:pPr>
-      <w:bookmarkStart w:id="65" w:name="ref-tennekes_2018"/>
-      <w:bookmarkEnd w:id="64"/>
+      <w:bookmarkStart w:id="66" w:name="ref-tennekes_2018"/>
+      <w:bookmarkEnd w:id="65"/>
       <w:proofErr w:type="spellStart"/>
       <w:r>
         <w:t>Tennekes</w:t>
@@ -12830,8 +12881,8 @@
         <w:pStyle w:val="Bibliography"/>
         <w:ind w:left="720" w:hanging="720"/>
       </w:pPr>
-      <w:bookmarkStart w:id="66" w:name="ref-weiss_1996"/>
-      <w:bookmarkEnd w:id="65"/>
+      <w:bookmarkStart w:id="67" w:name="ref-weiss_1996"/>
+      <w:bookmarkEnd w:id="66"/>
       <w:r>
         <w:t xml:space="preserve">Weiss, M.R. (1996). Pollen-feeding fly alters floral phenotypic gender in </w:t>
       </w:r>
@@ -12894,8 +12945,8 @@
         <w:pStyle w:val="Bibliography"/>
         <w:ind w:left="720" w:hanging="720"/>
       </w:pPr>
-      <w:bookmarkStart w:id="67" w:name="ref-westerkamp_1990"/>
-      <w:bookmarkEnd w:id="66"/>
+      <w:bookmarkStart w:id="68" w:name="ref-westerkamp_1990"/>
+      <w:bookmarkEnd w:id="67"/>
       <w:r>
         <w:t xml:space="preserve">Westerkamp, C. (1990). Bird-flowers: Hovering versus perching exploitation. </w:t>
       </w:r>
@@ -12917,9 +12968,9 @@
       <w:r>
         <w:t>, 366–371.</w:t>
       </w:r>
-      <w:bookmarkEnd w:id="15"/>
-      <w:bookmarkEnd w:id="17"/>
-      <w:bookmarkEnd w:id="67"/>
+      <w:bookmarkEnd w:id="16"/>
+      <w:bookmarkEnd w:id="18"/>
+      <w:bookmarkEnd w:id="68"/>
     </w:p>
     <w:sectPr>
       <w:footerReference w:type="default" r:id="rId10"/>

</xml_diff>